<commit_message>
Add everything to go to seamans center and grind!
</commit_message>
<xml_diff>
--- a/documents/Machine-Learning-Project.docx
+++ b/documents/Machine-Learning-Project.docx
@@ -21,19 +21,11 @@
           <w:rFonts w:ascii="Times New Roman" w:hAnsi="Times New Roman" w:cs="Times New Roman"/>
         </w:rPr>
       </w:pPr>
-      <w:proofErr w:type="spellStart"/>
-      <w:r>
-        <w:rPr>
-          <w:rFonts w:ascii="Times New Roman" w:hAnsi="Times New Roman" w:cs="Times New Roman"/>
-        </w:rPr>
-        <w:t>ResNet</w:t>
-      </w:r>
-      <w:proofErr w:type="spellEnd"/>
-      <w:r>
-        <w:rPr>
-          <w:rFonts w:ascii="Times New Roman" w:hAnsi="Times New Roman" w:cs="Times New Roman"/>
-        </w:rPr>
-        <w:t xml:space="preserve"> best default CNN architecture</w:t>
+      <w:r>
+        <w:rPr>
+          <w:rFonts w:ascii="Times New Roman" w:hAnsi="Times New Roman" w:cs="Times New Roman"/>
+        </w:rPr>
+        <w:t>ResNet best default CNN architecture</w:t>
       </w:r>
     </w:p>
     <w:p>
@@ -770,14 +762,27 @@
                             <w:r>
                               <w:t xml:space="preserve">Figure </w:t>
                             </w:r>
-                            <w:fldSimple w:instr=" SEQ Figure \* ARABIC ">
-                              <w:r>
-                                <w:rPr>
-                                  <w:noProof/>
-                                </w:rPr>
-                                <w:t>1</w:t>
-                              </w:r>
-                            </w:fldSimple>
+                            <w:r>
+                              <w:fldChar w:fldCharType="begin"/>
+                            </w:r>
+                            <w:r>
+                              <w:instrText xml:space="preserve"> SEQ Figure \* ARABIC </w:instrText>
+                            </w:r>
+                            <w:r>
+                              <w:fldChar w:fldCharType="separate"/>
+                            </w:r>
+                            <w:r>
+                              <w:rPr>
+                                <w:noProof/>
+                              </w:rPr>
+                              <w:t>1</w:t>
+                            </w:r>
+                            <w:r>
+                              <w:rPr>
+                                <w:noProof/>
+                              </w:rPr>
+                              <w:fldChar w:fldCharType="end"/>
+                            </w:r>
                             <w:r>
                               <w:t>: Original - LR=0.01</w:t>
                             </w:r>
@@ -816,14 +821,27 @@
                       <w:r>
                         <w:t xml:space="preserve">Figure </w:t>
                       </w:r>
-                      <w:fldSimple w:instr=" SEQ Figure \* ARABIC ">
-                        <w:r>
-                          <w:rPr>
-                            <w:noProof/>
-                          </w:rPr>
-                          <w:t>1</w:t>
-                        </w:r>
-                      </w:fldSimple>
+                      <w:r>
+                        <w:fldChar w:fldCharType="begin"/>
+                      </w:r>
+                      <w:r>
+                        <w:instrText xml:space="preserve"> SEQ Figure \* ARABIC </w:instrText>
+                      </w:r>
+                      <w:r>
+                        <w:fldChar w:fldCharType="separate"/>
+                      </w:r>
+                      <w:r>
+                        <w:rPr>
+                          <w:noProof/>
+                        </w:rPr>
+                        <w:t>1</w:t>
+                      </w:r>
+                      <w:r>
+                        <w:rPr>
+                          <w:noProof/>
+                        </w:rPr>
+                        <w:fldChar w:fldCharType="end"/>
+                      </w:r>
                       <w:r>
                         <w:t>: Original - LR=0.01</w:t>
                       </w:r>
@@ -888,27 +906,32 @@
                             <w:r>
                               <w:t xml:space="preserve">Figure </w:t>
                             </w:r>
-                            <w:fldSimple w:instr=" SEQ Figure \* ARABIC ">
-                              <w:r>
-                                <w:rPr>
-                                  <w:noProof/>
-                                </w:rPr>
-                                <w:t>4</w:t>
-                              </w:r>
-                            </w:fldSimple>
+                            <w:r>
+                              <w:fldChar w:fldCharType="begin"/>
+                            </w:r>
+                            <w:r>
+                              <w:instrText xml:space="preserve"> SEQ Figure \* ARABIC </w:instrText>
+                            </w:r>
+                            <w:r>
+                              <w:fldChar w:fldCharType="separate"/>
+                            </w:r>
+                            <w:r>
+                              <w:rPr>
+                                <w:noProof/>
+                              </w:rPr>
+                              <w:t>2</w:t>
+                            </w:r>
+                            <w:r>
+                              <w:rPr>
+                                <w:noProof/>
+                              </w:rPr>
+                              <w:fldChar w:fldCharType="end"/>
+                            </w:r>
                             <w:r>
                               <w:t>: Baseline - LR=0.01</w:t>
                             </w:r>
                             <w:r>
-                              <w:t xml:space="preserve"> (ran on google </w:t>
-                            </w:r>
-                            <w:proofErr w:type="spellStart"/>
-                            <w:r>
-                              <w:t>colab</w:t>
-                            </w:r>
-                            <w:proofErr w:type="spellEnd"/>
-                            <w:r>
-                              <w:t>)</w:t>
+                              <w:t xml:space="preserve"> (ran on google colab)</w:t>
                             </w:r>
                           </w:p>
                         </w:txbxContent>
@@ -941,27 +964,32 @@
                       <w:r>
                         <w:t xml:space="preserve">Figure </w:t>
                       </w:r>
-                      <w:fldSimple w:instr=" SEQ Figure \* ARABIC ">
-                        <w:r>
-                          <w:rPr>
-                            <w:noProof/>
-                          </w:rPr>
-                          <w:t>4</w:t>
-                        </w:r>
-                      </w:fldSimple>
+                      <w:r>
+                        <w:fldChar w:fldCharType="begin"/>
+                      </w:r>
+                      <w:r>
+                        <w:instrText xml:space="preserve"> SEQ Figure \* ARABIC </w:instrText>
+                      </w:r>
+                      <w:r>
+                        <w:fldChar w:fldCharType="separate"/>
+                      </w:r>
+                      <w:r>
+                        <w:rPr>
+                          <w:noProof/>
+                        </w:rPr>
+                        <w:t>2</w:t>
+                      </w:r>
+                      <w:r>
+                        <w:rPr>
+                          <w:noProof/>
+                        </w:rPr>
+                        <w:fldChar w:fldCharType="end"/>
+                      </w:r>
                       <w:r>
                         <w:t>: Baseline - LR=0.01</w:t>
                       </w:r>
                       <w:r>
-                        <w:t xml:space="preserve"> (ran on google </w:t>
-                      </w:r>
-                      <w:proofErr w:type="spellStart"/>
-                      <w:r>
-                        <w:t>colab</w:t>
-                      </w:r>
-                      <w:proofErr w:type="spellEnd"/>
-                      <w:r>
-                        <w:t>)</w:t>
+                        <w:t xml:space="preserve"> (ran on google colab)</w:t>
                       </w:r>
                     </w:p>
                   </w:txbxContent>
@@ -1160,14 +1188,27 @@
                             <w:r>
                               <w:t xml:space="preserve">Figure </w:t>
                             </w:r>
-                            <w:fldSimple w:instr=" SEQ Figure \* ARABIC ">
-                              <w:r>
-                                <w:rPr>
-                                  <w:noProof/>
-                                </w:rPr>
-                                <w:t>2</w:t>
-                              </w:r>
-                            </w:fldSimple>
+                            <w:r>
+                              <w:fldChar w:fldCharType="begin"/>
+                            </w:r>
+                            <w:r>
+                              <w:instrText xml:space="preserve"> SEQ Figure \* ARABIC </w:instrText>
+                            </w:r>
+                            <w:r>
+                              <w:fldChar w:fldCharType="separate"/>
+                            </w:r>
+                            <w:r>
+                              <w:rPr>
+                                <w:noProof/>
+                              </w:rPr>
+                              <w:t>3</w:t>
+                            </w:r>
+                            <w:r>
+                              <w:rPr>
+                                <w:noProof/>
+                              </w:rPr>
+                              <w:fldChar w:fldCharType="end"/>
+                            </w:r>
                             <w:r>
                               <w:t>: Original - LR=0.001</w:t>
                             </w:r>
@@ -1208,14 +1249,27 @@
                       <w:r>
                         <w:t xml:space="preserve">Figure </w:t>
                       </w:r>
-                      <w:fldSimple w:instr=" SEQ Figure \* ARABIC ">
-                        <w:r>
-                          <w:rPr>
-                            <w:noProof/>
-                          </w:rPr>
-                          <w:t>2</w:t>
-                        </w:r>
-                      </w:fldSimple>
+                      <w:r>
+                        <w:fldChar w:fldCharType="begin"/>
+                      </w:r>
+                      <w:r>
+                        <w:instrText xml:space="preserve"> SEQ Figure \* ARABIC </w:instrText>
+                      </w:r>
+                      <w:r>
+                        <w:fldChar w:fldCharType="separate"/>
+                      </w:r>
+                      <w:r>
+                        <w:rPr>
+                          <w:noProof/>
+                        </w:rPr>
+                        <w:t>3</w:t>
+                      </w:r>
+                      <w:r>
+                        <w:rPr>
+                          <w:noProof/>
+                        </w:rPr>
+                        <w:fldChar w:fldCharType="end"/>
+                      </w:r>
                       <w:r>
                         <w:t>: Original - LR=0.001</w:t>
                       </w:r>
@@ -1348,14 +1402,27 @@
                             <w:r>
                               <w:t xml:space="preserve">Figure </w:t>
                             </w:r>
-                            <w:fldSimple w:instr=" SEQ Figure \* ARABIC ">
-                              <w:r>
-                                <w:rPr>
-                                  <w:noProof/>
-                                </w:rPr>
-                                <w:t>3</w:t>
-                              </w:r>
-                            </w:fldSimple>
+                            <w:r>
+                              <w:fldChar w:fldCharType="begin"/>
+                            </w:r>
+                            <w:r>
+                              <w:instrText xml:space="preserve"> SEQ Figure \* ARABIC </w:instrText>
+                            </w:r>
+                            <w:r>
+                              <w:fldChar w:fldCharType="separate"/>
+                            </w:r>
+                            <w:r>
+                              <w:rPr>
+                                <w:noProof/>
+                              </w:rPr>
+                              <w:t>4</w:t>
+                            </w:r>
+                            <w:r>
+                              <w:rPr>
+                                <w:noProof/>
+                              </w:rPr>
+                              <w:fldChar w:fldCharType="end"/>
+                            </w:r>
                             <w:r>
                               <w:t>: Baseline - LR=0.001</w:t>
                             </w:r>
@@ -1390,14 +1457,27 @@
                       <w:r>
                         <w:t xml:space="preserve">Figure </w:t>
                       </w:r>
-                      <w:fldSimple w:instr=" SEQ Figure \* ARABIC ">
-                        <w:r>
-                          <w:rPr>
-                            <w:noProof/>
-                          </w:rPr>
-                          <w:t>3</w:t>
-                        </w:r>
-                      </w:fldSimple>
+                      <w:r>
+                        <w:fldChar w:fldCharType="begin"/>
+                      </w:r>
+                      <w:r>
+                        <w:instrText xml:space="preserve"> SEQ Figure \* ARABIC </w:instrText>
+                      </w:r>
+                      <w:r>
+                        <w:fldChar w:fldCharType="separate"/>
+                      </w:r>
+                      <w:r>
+                        <w:rPr>
+                          <w:noProof/>
+                        </w:rPr>
+                        <w:t>4</w:t>
+                      </w:r>
+                      <w:r>
+                        <w:rPr>
+                          <w:noProof/>
+                        </w:rPr>
+                        <w:fldChar w:fldCharType="end"/>
+                      </w:r>
                       <w:r>
                         <w:t>: Baseline - LR=0.001</w:t>
                       </w:r>
@@ -1596,9 +1676,26 @@
         </w:rPr>
         <w:t>Part 2.1</w:t>
       </w:r>
-    </w:p>
-    <w:p>
-      <w:pPr>
+      <w:r>
+        <w:rPr>
+          <w:rFonts w:ascii="Times New Roman" w:hAnsi="Times New Roman" w:cs="Times New Roman"/>
+          <w:b/>
+          <w:bCs/>
+        </w:rPr>
+        <w:t>.1</w:t>
+      </w:r>
+      <w:r>
+        <w:rPr>
+          <w:rFonts w:ascii="Times New Roman" w:hAnsi="Times New Roman" w:cs="Times New Roman"/>
+          <w:b/>
+          <w:bCs/>
+        </w:rPr>
+        <w:t xml:space="preserve"> (a)</w:t>
+      </w:r>
+    </w:p>
+    <w:p>
+      <w:pPr>
+        <w:ind w:left="720"/>
         <w:rPr>
           <w:rFonts w:ascii="Times New Roman" w:hAnsi="Times New Roman" w:cs="Times New Roman"/>
           <w:i/>
@@ -1621,14 +1718,8 @@
           <w:ilvl w:val="0"/>
           <w:numId w:val="8"/>
         </w:numPr>
-        <w:rPr>
-          <w:rFonts w:ascii="Times New Roman" w:hAnsi="Times New Roman" w:cs="Times New Roman"/>
-        </w:rPr>
-      </w:pPr>
-      <w:r>
-        <w:rPr>
-          <w:rFonts w:ascii="Times New Roman" w:hAnsi="Times New Roman" w:cs="Times New Roman"/>
-        </w:rPr>
+      </w:pPr>
+      <w:r>
         <w:t>Learning Rate (LR) &amp; Optimizer: Adam or SGD</w:t>
       </w:r>
     </w:p>
@@ -1639,14 +1730,8 @@
           <w:ilvl w:val="1"/>
           <w:numId w:val="8"/>
         </w:numPr>
-        <w:rPr>
-          <w:rFonts w:ascii="Times New Roman" w:hAnsi="Times New Roman" w:cs="Times New Roman"/>
-        </w:rPr>
-      </w:pPr>
-      <w:r>
-        <w:rPr>
-          <w:rFonts w:ascii="Times New Roman" w:hAnsi="Times New Roman" w:cs="Times New Roman"/>
-        </w:rPr>
+      </w:pPr>
+      <w:r>
         <w:t>Notes on readings:</w:t>
       </w:r>
     </w:p>
@@ -1657,14 +1742,8 @@
           <w:ilvl w:val="2"/>
           <w:numId w:val="8"/>
         </w:numPr>
-        <w:rPr>
-          <w:rFonts w:ascii="Times New Roman" w:hAnsi="Times New Roman" w:cs="Times New Roman"/>
-        </w:rPr>
-      </w:pPr>
-      <w:r>
-        <w:rPr>
-          <w:rFonts w:ascii="Times New Roman" w:hAnsi="Times New Roman" w:cs="Times New Roman"/>
-        </w:rPr>
+      </w:pPr>
+      <w:r>
         <w:t>Majority of learning rates fail to train the specified model</w:t>
       </w:r>
     </w:p>
@@ -1675,14 +1754,8 @@
           <w:ilvl w:val="2"/>
           <w:numId w:val="8"/>
         </w:numPr>
-        <w:rPr>
-          <w:rFonts w:ascii="Times New Roman" w:hAnsi="Times New Roman" w:cs="Times New Roman"/>
-        </w:rPr>
-      </w:pPr>
-      <w:r>
-        <w:rPr>
-          <w:rFonts w:ascii="Times New Roman" w:hAnsi="Times New Roman" w:cs="Times New Roman"/>
-        </w:rPr>
+      </w:pPr>
+      <w:r>
         <w:t>LR’s too low never progress, and too high causes instability/no convergence</w:t>
       </w:r>
     </w:p>
@@ -1693,14 +1766,8 @@
           <w:ilvl w:val="2"/>
           <w:numId w:val="8"/>
         </w:numPr>
-        <w:rPr>
-          <w:rFonts w:ascii="Times New Roman" w:hAnsi="Times New Roman" w:cs="Times New Roman"/>
-        </w:rPr>
-      </w:pPr>
-      <w:r>
-        <w:rPr>
-          <w:rFonts w:ascii="Times New Roman" w:hAnsi="Times New Roman" w:cs="Times New Roman"/>
-        </w:rPr>
+      </w:pPr>
+      <w:r>
         <w:t>Training time can be greatly affected by learning rate</w:t>
       </w:r>
     </w:p>
@@ -1711,14 +1778,8 @@
           <w:ilvl w:val="2"/>
           <w:numId w:val="8"/>
         </w:numPr>
-        <w:rPr>
-          <w:rFonts w:ascii="Times New Roman" w:hAnsi="Times New Roman" w:cs="Times New Roman"/>
-        </w:rPr>
-      </w:pPr>
-      <w:r>
-        <w:rPr>
-          <w:rFonts w:ascii="Times New Roman" w:hAnsi="Times New Roman" w:cs="Times New Roman"/>
-        </w:rPr>
+      </w:pPr>
+      <w:r>
         <w:t>Hyper parameters are not invalidated by linear scaling the model</w:t>
       </w:r>
     </w:p>
@@ -1729,29 +1790,9 @@
           <w:ilvl w:val="2"/>
           <w:numId w:val="8"/>
         </w:numPr>
-        <w:rPr>
-          <w:rFonts w:ascii="Times New Roman" w:hAnsi="Times New Roman" w:cs="Times New Roman"/>
-        </w:rPr>
-      </w:pPr>
-      <w:r>
-        <w:rPr>
-          <w:rFonts w:ascii="Times New Roman" w:hAnsi="Times New Roman" w:cs="Times New Roman"/>
-        </w:rPr>
-        <w:t xml:space="preserve">Adam is essentially a combo of </w:t>
-      </w:r>
-      <w:proofErr w:type="spellStart"/>
-      <w:r>
-        <w:rPr>
-          <w:rFonts w:ascii="Times New Roman" w:hAnsi="Times New Roman" w:cs="Times New Roman"/>
-        </w:rPr>
-        <w:t>RMSprop</w:t>
-      </w:r>
-      <w:proofErr w:type="spellEnd"/>
-      <w:r>
-        <w:rPr>
-          <w:rFonts w:ascii="Times New Roman" w:hAnsi="Times New Roman" w:cs="Times New Roman"/>
-        </w:rPr>
-        <w:t xml:space="preserve"> and Stochastic Gradient Descent w/ m</w:t>
+      </w:pPr>
+      <w:r>
+        <w:t>Adam is essentially a combo of RMSprop and Stochastic Gradient Descent w/ m</w:t>
       </w:r>
     </w:p>
     <w:p>
@@ -1761,24 +1802,19 @@
           <w:ilvl w:val="2"/>
           <w:numId w:val="8"/>
         </w:numPr>
-        <w:rPr>
-          <w:rFonts w:ascii="Times New Roman" w:hAnsi="Times New Roman" w:cs="Times New Roman"/>
-        </w:rPr>
-      </w:pPr>
-      <w:r>
-        <w:rPr>
-          <w:rFonts w:ascii="Times New Roman" w:hAnsi="Times New Roman" w:cs="Times New Roman"/>
-        </w:rPr>
-        <w:t xml:space="preserve">Adam is closing in on SGD w/ m to become the best optimization </w:t>
-      </w:r>
-      <w:proofErr w:type="spellStart"/>
-      <w:r>
-        <w:rPr>
-          <w:rFonts w:ascii="Times New Roman" w:hAnsi="Times New Roman" w:cs="Times New Roman"/>
-        </w:rPr>
-        <w:t>algo</w:t>
-      </w:r>
-      <w:proofErr w:type="spellEnd"/>
+      </w:pPr>
+      <w:r>
+        <w:t>Adam is closing in on SGD w/ m</w:t>
+      </w:r>
+      <w:r>
+        <w:t>omentum</w:t>
+      </w:r>
+      <w:r>
+        <w:t xml:space="preserve"> to become the best optimization algo</w:t>
+      </w:r>
+      <w:r>
+        <w:t>.</w:t>
+      </w:r>
     </w:p>
     <w:p>
       <w:pPr>
@@ -1787,29 +1823,16 @@
           <w:ilvl w:val="2"/>
           <w:numId w:val="8"/>
         </w:numPr>
-        <w:rPr>
-          <w:rFonts w:ascii="Times New Roman" w:hAnsi="Times New Roman" w:cs="Times New Roman"/>
-        </w:rPr>
-      </w:pPr>
-      <w:r>
-        <w:rPr>
-          <w:rFonts w:ascii="Times New Roman" w:hAnsi="Times New Roman" w:cs="Times New Roman"/>
-        </w:rPr>
+      </w:pPr>
+      <w:r>
         <w:t xml:space="preserve">As referenced in a </w:t>
       </w:r>
       <w:hyperlink r:id="rId14" w:history="1">
         <w:r>
-          <w:rPr>
-            <w:rStyle w:val="Hyperlink"/>
-            <w:rFonts w:ascii="Times New Roman" w:hAnsi="Times New Roman" w:cs="Times New Roman"/>
-          </w:rPr>
           <w:t>data science article</w:t>
         </w:r>
       </w:hyperlink>
       <w:r>
-        <w:rPr>
-          <w:rFonts w:ascii="Times New Roman" w:hAnsi="Times New Roman" w:cs="Times New Roman"/>
-        </w:rPr>
         <w:t>, they mention a paper shows the optimal value for weight decay depends on number of iterations during training.</w:t>
       </w:r>
     </w:p>
@@ -1820,14 +1843,8 @@
           <w:ilvl w:val="2"/>
           <w:numId w:val="8"/>
         </w:numPr>
-        <w:rPr>
-          <w:rFonts w:ascii="Times New Roman" w:hAnsi="Times New Roman" w:cs="Times New Roman"/>
-        </w:rPr>
-      </w:pPr>
-      <w:r>
-        <w:rPr>
-          <w:rFonts w:ascii="Times New Roman" w:hAnsi="Times New Roman" w:cs="Times New Roman"/>
-        </w:rPr>
+      </w:pPr>
+      <w:r>
         <w:t>Though adaptive optimizers have better training performance, it doesn’t imply higher accuracy, or, better generalization in valid data</w:t>
       </w:r>
     </w:p>
@@ -1843,25 +1860,82 @@
         </w:rPr>
       </w:pPr>
       <w:r>
-        <w:rPr>
-          <w:rFonts w:ascii="Times New Roman" w:hAnsi="Times New Roman" w:cs="Times New Roman"/>
-        </w:rPr>
-        <w:t xml:space="preserve">In general, </w:t>
-      </w:r>
-      <w:proofErr w:type="spellStart"/>
-      <w:r>
-        <w:rPr>
-          <w:rFonts w:ascii="Times New Roman" w:hAnsi="Times New Roman" w:cs="Times New Roman"/>
-        </w:rPr>
-        <w:t>adam</w:t>
-      </w:r>
-      <w:proofErr w:type="spellEnd"/>
-      <w:r>
-        <w:rPr>
-          <w:rFonts w:ascii="Times New Roman" w:hAnsi="Times New Roman" w:cs="Times New Roman"/>
-        </w:rPr>
-        <w:t xml:space="preserve"> has the lowest training error &amp; loss, but not validation</w:t>
-      </w:r>
+        <w:t>In general, adam has the lowest training error &amp; loss, but not validation</w:t>
+      </w:r>
+    </w:p>
+    <w:p>
+      <w:pPr>
+        <w:pBdr>
+          <w:bottom w:val="single" w:sz="6" w:space="1" w:color="auto"/>
+        </w:pBdr>
+        <w:rPr>
+          <w:rFonts w:ascii="Times New Roman" w:hAnsi="Times New Roman" w:cs="Times New Roman"/>
+          <w:i/>
+          <w:iCs/>
+        </w:rPr>
+      </w:pPr>
+    </w:p>
+    <w:p>
+      <w:pPr>
+        <w:rPr>
+          <w:rFonts w:ascii="Times New Roman" w:hAnsi="Times New Roman" w:cs="Times New Roman"/>
+          <w:b/>
+          <w:bCs/>
+        </w:rPr>
+      </w:pPr>
+      <w:r>
+        <w:rPr>
+          <w:rFonts w:ascii="Times New Roman" w:hAnsi="Times New Roman" w:cs="Times New Roman"/>
+          <w:b/>
+          <w:bCs/>
+        </w:rPr>
+        <w:t>Part 2.</w:t>
+      </w:r>
+      <w:r>
+        <w:rPr>
+          <w:rFonts w:ascii="Times New Roman" w:hAnsi="Times New Roman" w:cs="Times New Roman"/>
+          <w:b/>
+          <w:bCs/>
+        </w:rPr>
+        <w:t>1.2</w:t>
+      </w:r>
+      <w:r>
+        <w:rPr>
+          <w:rFonts w:ascii="Times New Roman" w:hAnsi="Times New Roman" w:cs="Times New Roman"/>
+          <w:b/>
+          <w:bCs/>
+        </w:rPr>
+        <w:t xml:space="preserve"> (b)</w:t>
+      </w:r>
+    </w:p>
+    <w:p>
+      <w:pPr>
+        <w:pStyle w:val="ListParagraph"/>
+        <w:numPr>
+          <w:ilvl w:val="0"/>
+          <w:numId w:val="8"/>
+        </w:numPr>
+        <w:rPr>
+          <w:rFonts w:ascii="Times New Roman" w:hAnsi="Times New Roman" w:cs="Times New Roman"/>
+          <w:i/>
+          <w:iCs/>
+        </w:rPr>
+      </w:pPr>
+      <w:r>
+        <w:rPr>
+          <w:i/>
+          <w:iCs/>
+        </w:rPr>
+        <w:t>Find proper LR for Adam and SGD, plot training loss vs training epoch number, and compare the convergence speed of the two optimizers and their respective test classification accuracies</w:t>
+      </w:r>
+    </w:p>
+    <w:p>
+      <w:pPr>
+        <w:pStyle w:val="ListParagraph"/>
+        <w:rPr>
+          <w:rFonts w:ascii="Times New Roman" w:hAnsi="Times New Roman" w:cs="Times New Roman"/>
+        </w:rPr>
+      </w:pPr>
     </w:p>
     <w:p>
       <w:pPr>
@@ -1870,70 +1944,6 @@
           <w:ilvl w:val="1"/>
           <w:numId w:val="8"/>
         </w:numPr>
-        <w:pBdr>
-          <w:bottom w:val="single" w:sz="6" w:space="1" w:color="auto"/>
-        </w:pBdr>
-        <w:rPr>
-          <w:rFonts w:ascii="Times New Roman" w:hAnsi="Times New Roman" w:cs="Times New Roman"/>
-          <w:i/>
-          <w:iCs/>
-        </w:rPr>
-      </w:pPr>
-      <w:r>
-        <w:rPr>
-          <w:rFonts w:ascii="Times New Roman" w:hAnsi="Times New Roman" w:cs="Times New Roman"/>
-          <w:i/>
-          <w:iCs/>
-        </w:rPr>
-        <w:t>Find proper LR for Adam and SGD, plot training loss vs training epoch number, and compare the convergence speed of the two optimizers and their respective test classification accuracies</w:t>
-      </w:r>
-    </w:p>
-    <w:p>
-      <w:pPr>
-        <w:pStyle w:val="ListParagraph"/>
-        <w:rPr>
-          <w:rFonts w:ascii="Times New Roman" w:hAnsi="Times New Roman" w:cs="Times New Roman"/>
-          <w:i/>
-          <w:iCs/>
-        </w:rPr>
-      </w:pPr>
-    </w:p>
-    <w:p>
-      <w:pPr>
-        <w:pStyle w:val="ListParagraph"/>
-        <w:numPr>
-          <w:ilvl w:val="1"/>
-          <w:numId w:val="8"/>
-        </w:numPr>
-        <w:rPr>
-          <w:rFonts w:ascii="Times New Roman" w:hAnsi="Times New Roman" w:cs="Times New Roman"/>
-          <w:i/>
-          <w:iCs/>
-        </w:rPr>
-      </w:pPr>
-      <w:r>
-        <w:rPr>
-          <w:i/>
-          <w:iCs/>
-        </w:rPr>
-        <w:t>Find proper LR for Adam and SGD, plot training loss vs training epoch number, and compare the convergence speed of the two optimizers and their respective test classification accuracies</w:t>
-      </w:r>
-    </w:p>
-    <w:p>
-      <w:pPr>
-        <w:pStyle w:val="ListParagraph"/>
-        <w:rPr>
-          <w:rFonts w:ascii="Times New Roman" w:hAnsi="Times New Roman" w:cs="Times New Roman"/>
-        </w:rPr>
-      </w:pPr>
-    </w:p>
-    <w:p>
-      <w:pPr>
-        <w:pStyle w:val="ListParagraph"/>
-        <w:numPr>
-          <w:ilvl w:val="2"/>
-          <w:numId w:val="8"/>
-        </w:numPr>
         <w:rPr>
           <w:rFonts w:ascii="Times New Roman" w:hAnsi="Times New Roman" w:cs="Times New Roman"/>
         </w:rPr>
@@ -1943,6 +1953,12 @@
           <w:rFonts w:ascii="Times New Roman" w:hAnsi="Times New Roman" w:cs="Times New Roman"/>
         </w:rPr>
         <w:t>Adam</w:t>
+      </w:r>
+      <w:r>
+        <w:rPr>
+          <w:rFonts w:ascii="Times New Roman" w:hAnsi="Times New Roman" w:cs="Times New Roman"/>
+        </w:rPr>
+        <w:t xml:space="preserve"> shown below…</w:t>
       </w:r>
     </w:p>
     <w:p>
@@ -3014,6 +3030,12 @@
         <w:lastRenderedPageBreak/>
         <w:t>SGD</w:t>
       </w:r>
+      <w:r>
+        <w:rPr>
+          <w:rFonts w:ascii="Times New Roman" w:hAnsi="Times New Roman" w:cs="Times New Roman"/>
+        </w:rPr>
+        <w:t xml:space="preserve"> below…</w:t>
+      </w:r>
     </w:p>
     <w:p>
       <w:pPr>
@@ -4133,25 +4155,7 @@
         <w:rPr>
           <w:rFonts w:ascii="Times New Roman" w:hAnsi="Times New Roman" w:cs="Times New Roman"/>
         </w:rPr>
-        <w:t>SGD</w:t>
-      </w:r>
-      <w:r>
-        <w:rPr>
-          <w:rFonts w:ascii="Times New Roman" w:hAnsi="Times New Roman" w:cs="Times New Roman"/>
-        </w:rPr>
-        <w:t xml:space="preserve"> Comparisons – below you can see the comparisons between different </w:t>
-      </w:r>
-      <w:r>
-        <w:rPr>
-          <w:rFonts w:ascii="Times New Roman" w:hAnsi="Times New Roman" w:cs="Times New Roman"/>
-        </w:rPr>
-        <w:t>SGD</w:t>
-      </w:r>
-      <w:r>
-        <w:rPr>
-          <w:rFonts w:ascii="Times New Roman" w:hAnsi="Times New Roman" w:cs="Times New Roman"/>
-        </w:rPr>
-        <w:t xml:space="preserve"> optimizer learning rates.</w:t>
+        <w:t>SGD Comparisons – below you can see the comparisons between different SGD optimizer learning rates.</w:t>
       </w:r>
     </w:p>
     <w:p>
@@ -4620,6 +4624,40 @@
     <w:p>
       <w:pPr>
         <w:rPr>
+          <w:rFonts w:ascii="Times New Roman" w:hAnsi="Times New Roman" w:cs="Times New Roman"/>
+          <w:b/>
+          <w:bCs/>
+        </w:rPr>
+      </w:pPr>
+      <w:r>
+        <w:rPr>
+          <w:rFonts w:ascii="Times New Roman" w:hAnsi="Times New Roman" w:cs="Times New Roman"/>
+          <w:b/>
+          <w:bCs/>
+        </w:rPr>
+        <w:lastRenderedPageBreak/>
+        <w:t>Part 2.</w:t>
+      </w:r>
+      <w:r>
+        <w:rPr>
+          <w:rFonts w:ascii="Times New Roman" w:hAnsi="Times New Roman" w:cs="Times New Roman"/>
+          <w:b/>
+          <w:bCs/>
+        </w:rPr>
+        <w:t>1.</w:t>
+      </w:r>
+      <w:r>
+        <w:rPr>
+          <w:rFonts w:ascii="Times New Roman" w:hAnsi="Times New Roman" w:cs="Times New Roman"/>
+          <w:b/>
+          <w:bCs/>
+        </w:rPr>
+        <w:t>3 (c)</w:t>
+      </w:r>
+    </w:p>
+    <w:p>
+      <w:pPr>
+        <w:rPr>
           <w:i/>
           <w:iCs/>
         </w:rPr>
@@ -4629,17 +4667,200 @@
           <w:i/>
           <w:iCs/>
         </w:rPr>
-        <w:lastRenderedPageBreak/>
-        <w:t>Describe the lessons you learn from the experiments</w:t>
-      </w:r>
-    </w:p>
-    <w:p>
-      <w:pPr>
+        <w:t>Describe the lessons you learn from the experiments. Specifically compare the training convergence for the three learning rates (0.1 x lr_best, lr_best and 10 x lr_best).</w:t>
+      </w:r>
+    </w:p>
+    <w:p>
+      <w:r>
+        <w:t>Given lr_best_adam = 0.005, lr_best_SGD = 0.1…</w:t>
+      </w:r>
+    </w:p>
+    <w:p>
+      <w:r>
+        <w:t xml:space="preserve">For adam, try </w:t>
+      </w:r>
+      <w:r>
+        <w:rPr>
+          <w:sz w:val="16"/>
+          <w:szCs w:val="16"/>
+        </w:rPr>
+        <w:t xml:space="preserve">0.1 * 0.005 = </w:t>
+      </w:r>
+      <w:r>
+        <w:t xml:space="preserve">0.0005, 0.005, and </w:t>
+      </w:r>
+      <w:r>
+        <w:rPr>
+          <w:sz w:val="16"/>
+          <w:szCs w:val="16"/>
+        </w:rPr>
+        <w:t xml:space="preserve">10 * 0.005 </w:t>
+      </w:r>
+      <w:r>
+        <w:t>= 0.05</w:t>
+      </w:r>
+    </w:p>
+    <w:p>
+      <w:r>
+        <w:rPr>
+          <w:noProof/>
+        </w:rPr>
+        <w:drawing>
+          <wp:anchor distT="0" distB="0" distL="114300" distR="114300" simplePos="0" relativeHeight="251703296" behindDoc="0" locked="0" layoutInCell="1" allowOverlap="1" wp14:anchorId="7D87EC58" wp14:editId="2BE4AD7D">
+            <wp:simplePos x="0" y="0"/>
+            <wp:positionH relativeFrom="margin">
+              <wp:posOffset>2838450</wp:posOffset>
+            </wp:positionH>
+            <wp:positionV relativeFrom="page">
+              <wp:posOffset>2512060</wp:posOffset>
+            </wp:positionV>
+            <wp:extent cx="4006215" cy="3004820"/>
+            <wp:effectExtent l="0" t="0" r="0" b="5080"/>
+            <wp:wrapTopAndBottom/>
+            <wp:docPr id="7" name="Picture 7" descr="A close up of a map&#10;&#10;Description automatically generated"/>
+            <wp:cNvGraphicFramePr>
+              <a:graphicFrameLocks xmlns:a="http://schemas.openxmlformats.org/drawingml/2006/main" noChangeAspect="1"/>
+            </wp:cNvGraphicFramePr>
+            <a:graphic xmlns:a="http://schemas.openxmlformats.org/drawingml/2006/main">
+              <a:graphicData uri="http://schemas.openxmlformats.org/drawingml/2006/picture">
+                <pic:pic xmlns:pic="http://schemas.openxmlformats.org/drawingml/2006/picture">
+                  <pic:nvPicPr>
+                    <pic:cNvPr id="7" name="training_loss.png"/>
+                    <pic:cNvPicPr/>
+                  </pic:nvPicPr>
+                  <pic:blipFill>
+                    <a:blip r:embed="rId39">
+                      <a:extLst>
+                        <a:ext uri="{28A0092B-C50C-407E-A947-70E740481C1C}">
+                          <a14:useLocalDpi xmlns:a14="http://schemas.microsoft.com/office/drawing/2010/main" val="0"/>
+                        </a:ext>
+                      </a:extLst>
+                    </a:blip>
+                    <a:stretch>
+                      <a:fillRect/>
+                    </a:stretch>
+                  </pic:blipFill>
+                  <pic:spPr>
+                    <a:xfrm>
+                      <a:off x="0" y="0"/>
+                      <a:ext cx="4006215" cy="3004820"/>
+                    </a:xfrm>
+                    <a:prstGeom prst="rect">
+                      <a:avLst/>
+                    </a:prstGeom>
+                  </pic:spPr>
+                </pic:pic>
+              </a:graphicData>
+            </a:graphic>
+            <wp14:sizeRelH relativeFrom="margin">
+              <wp14:pctWidth>0</wp14:pctWidth>
+            </wp14:sizeRelH>
+            <wp14:sizeRelV relativeFrom="margin">
+              <wp14:pctHeight>0</wp14:pctHeight>
+            </wp14:sizeRelV>
+          </wp:anchor>
+        </w:drawing>
+      </w:r>
+      <w:r>
         <w:rPr>
           <w:i/>
           <w:iCs/>
-        </w:rPr>
-      </w:pPr>
+          <w:noProof/>
+        </w:rPr>
+        <w:drawing>
+          <wp:anchor distT="0" distB="0" distL="114300" distR="114300" simplePos="0" relativeHeight="251702272" behindDoc="0" locked="0" layoutInCell="1" allowOverlap="1" wp14:anchorId="7E655427" wp14:editId="3549E116">
+            <wp:simplePos x="0" y="0"/>
+            <wp:positionH relativeFrom="page">
+              <wp:align>left</wp:align>
+            </wp:positionH>
+            <wp:positionV relativeFrom="page">
+              <wp:posOffset>2456070</wp:posOffset>
+            </wp:positionV>
+            <wp:extent cx="4082108" cy="3061252"/>
+            <wp:effectExtent l="0" t="0" r="0" b="6350"/>
+            <wp:wrapTopAndBottom/>
+            <wp:docPr id="3" name="Picture 3" descr="A screenshot of a cell phone&#10;&#10;Description automatically generated"/>
+            <wp:cNvGraphicFramePr>
+              <a:graphicFrameLocks xmlns:a="http://schemas.openxmlformats.org/drawingml/2006/main" noChangeAspect="1"/>
+            </wp:cNvGraphicFramePr>
+            <a:graphic xmlns:a="http://schemas.openxmlformats.org/drawingml/2006/main">
+              <a:graphicData uri="http://schemas.openxmlformats.org/drawingml/2006/picture">
+                <pic:pic xmlns:pic="http://schemas.openxmlformats.org/drawingml/2006/picture">
+                  <pic:nvPicPr>
+                    <pic:cNvPr id="3" name="training_loss.png"/>
+                    <pic:cNvPicPr/>
+                  </pic:nvPicPr>
+                  <pic:blipFill>
+                    <a:blip r:embed="rId40">
+                      <a:extLst>
+                        <a:ext uri="{28A0092B-C50C-407E-A947-70E740481C1C}">
+                          <a14:useLocalDpi xmlns:a14="http://schemas.microsoft.com/office/drawing/2010/main" val="0"/>
+                        </a:ext>
+                      </a:extLst>
+                    </a:blip>
+                    <a:stretch>
+                      <a:fillRect/>
+                    </a:stretch>
+                  </pic:blipFill>
+                  <pic:spPr>
+                    <a:xfrm>
+                      <a:off x="0" y="0"/>
+                      <a:ext cx="4085524" cy="3063813"/>
+                    </a:xfrm>
+                    <a:prstGeom prst="rect">
+                      <a:avLst/>
+                    </a:prstGeom>
+                  </pic:spPr>
+                </pic:pic>
+              </a:graphicData>
+            </a:graphic>
+            <wp14:sizeRelH relativeFrom="margin">
+              <wp14:pctWidth>0</wp14:pctWidth>
+            </wp14:sizeRelH>
+            <wp14:sizeRelV relativeFrom="margin">
+              <wp14:pctHeight>0</wp14:pctHeight>
+            </wp14:sizeRelV>
+          </wp:anchor>
+        </w:drawing>
+      </w:r>
+      <w:r>
+        <w:t>For SGD, try</w:t>
+      </w:r>
+      <w:r>
+        <w:rPr>
+          <w:sz w:val="16"/>
+          <w:szCs w:val="16"/>
+        </w:rPr>
+        <w:t xml:space="preserve"> 0.1 * 0.1 = </w:t>
+      </w:r>
+      <w:r>
+        <w:t>0.01</w:t>
+      </w:r>
+      <w:r>
+        <w:rPr>
+          <w:sz w:val="16"/>
+          <w:szCs w:val="16"/>
+        </w:rPr>
+        <w:t xml:space="preserve">, </w:t>
+      </w:r>
+      <w:r>
+        <w:t>0.1</w:t>
+      </w:r>
+      <w:r>
+        <w:rPr>
+          <w:sz w:val="16"/>
+          <w:szCs w:val="16"/>
+        </w:rPr>
+        <w:t xml:space="preserve">, and 10 * 0.1 = </w:t>
+      </w:r>
+      <w:r>
+        <w:t>1</w:t>
+      </w:r>
+    </w:p>
+    <w:p>
+      <w:r>
+        <w:t>Recall from the notes…</w:t>
+      </w:r>
     </w:p>
     <w:p>
       <w:pPr>
@@ -4648,11 +4869,134 @@
           <w:iCs/>
         </w:rPr>
       </w:pPr>
-    </w:p>
-    <w:p>
-      <w:pPr>
-        <w:rPr>
-          <w:rFonts w:ascii="Times New Roman" w:hAnsi="Times New Roman" w:cs="Times New Roman"/>
+      <w:r>
+        <w:rPr>
+          <w:noProof/>
+        </w:rPr>
+        <w:drawing>
+          <wp:inline distT="0" distB="0" distL="0" distR="0" wp14:anchorId="18E7B113" wp14:editId="0B80E55F">
+            <wp:extent cx="5210175" cy="209550"/>
+            <wp:effectExtent l="0" t="0" r="9525" b="0"/>
+            <wp:docPr id="17" name="Picture 17"/>
+            <wp:cNvGraphicFramePr>
+              <a:graphicFrameLocks xmlns:a="http://schemas.openxmlformats.org/drawingml/2006/main" noChangeAspect="1"/>
+            </wp:cNvGraphicFramePr>
+            <a:graphic xmlns:a="http://schemas.openxmlformats.org/drawingml/2006/main">
+              <a:graphicData uri="http://schemas.openxmlformats.org/drawingml/2006/picture">
+                <pic:pic xmlns:pic="http://schemas.openxmlformats.org/drawingml/2006/picture">
+                  <pic:nvPicPr>
+                    <pic:cNvPr id="1" name=""/>
+                    <pic:cNvPicPr/>
+                  </pic:nvPicPr>
+                  <pic:blipFill>
+                    <a:blip r:embed="rId41"/>
+                    <a:stretch>
+                      <a:fillRect/>
+                    </a:stretch>
+                  </pic:blipFill>
+                  <pic:spPr>
+                    <a:xfrm>
+                      <a:off x="0" y="0"/>
+                      <a:ext cx="5210175" cy="209550"/>
+                    </a:xfrm>
+                    <a:prstGeom prst="rect">
+                      <a:avLst/>
+                    </a:prstGeom>
+                  </pic:spPr>
+                </pic:pic>
+              </a:graphicData>
+            </a:graphic>
+          </wp:inline>
+        </w:drawing>
+      </w:r>
+    </w:p>
+    <w:p>
+      <w:r>
+        <w:t>This is the main general trend I have learned doing these experiments. Higher learning rates tend to not converge (or ‘converge’ with an obscene loss and stay that way). The interesting run to me is SGD with a learning rate of 0.01 (the blue line), where you can see it is starting to converge, but it doesn’t start converging with importance until around the 8</w:t>
+      </w:r>
+      <w:r>
+        <w:rPr>
+          <w:vertAlign w:val="superscript"/>
+        </w:rPr>
+        <w:t>th</w:t>
+      </w:r>
+      <w:r>
+        <w:t xml:space="preserve"> or 9</w:t>
+      </w:r>
+      <w:r>
+        <w:rPr>
+          <w:vertAlign w:val="superscript"/>
+        </w:rPr>
+        <w:t>th</w:t>
+      </w:r>
+      <w:r>
+        <w:t xml:space="preserve"> epoch, whereas the lr_best of 0.1 converges on just the 2</w:t>
+      </w:r>
+      <w:r>
+        <w:rPr>
+          <w:vertAlign w:val="superscript"/>
+        </w:rPr>
+        <w:t>nd</w:t>
+      </w:r>
+      <w:r>
+        <w:t xml:space="preserve"> to 3</w:t>
+      </w:r>
+      <w:r>
+        <w:rPr>
+          <w:vertAlign w:val="superscript"/>
+        </w:rPr>
+        <w:t>rd</w:t>
+      </w:r>
+      <w:r>
+        <w:t xml:space="preserve"> epoch.</w:t>
+      </w:r>
+      <w:r>
+        <w:t xml:space="preserve"> My general takeaway from this is to trend, or start, at lower learning rates and slowly increase your estimate until you get solid performance.</w:t>
+      </w:r>
+    </w:p>
+    <w:p>
+      <w:pPr>
+        <w:rPr>
+          <w:i/>
+          <w:iCs/>
+        </w:rPr>
+      </w:pPr>
+    </w:p>
+    <w:p>
+      <w:pPr>
+        <w:rPr>
+          <w:i/>
+          <w:iCs/>
+        </w:rPr>
+      </w:pPr>
+    </w:p>
+    <w:p>
+      <w:pPr>
+        <w:rPr>
+          <w:i/>
+          <w:iCs/>
+        </w:rPr>
+      </w:pPr>
+    </w:p>
+    <w:p>
+      <w:pPr>
+        <w:rPr>
+          <w:i/>
+          <w:iCs/>
+        </w:rPr>
+      </w:pPr>
+    </w:p>
+    <w:p>
+      <w:pPr>
+        <w:rPr>
+          <w:i/>
+          <w:iCs/>
+        </w:rPr>
+      </w:pPr>
+    </w:p>
+    <w:p>
+      <w:pPr>
+        <w:rPr>
           <w:b/>
           <w:bCs/>
           <w:i/>
@@ -4671,6 +5015,22 @@
     </w:p>
     <w:p>
       <w:pPr>
+        <w:rPr>
+          <w:rFonts w:ascii="Times New Roman" w:hAnsi="Times New Roman" w:cs="Times New Roman"/>
+        </w:rPr>
+      </w:pPr>
+      <w:r>
+        <w:rPr>
+          <w:rFonts w:ascii="Times New Roman" w:hAnsi="Times New Roman" w:cs="Times New Roman"/>
+          <w:b/>
+          <w:bCs/>
+        </w:rPr>
+        <w:lastRenderedPageBreak/>
+        <w:t>2.2.1 (a)</w:t>
+      </w:r>
+    </w:p>
+    <w:p>
+      <w:pPr>
         <w:pStyle w:val="ListParagraph"/>
         <w:numPr>
           <w:ilvl w:val="0"/>
@@ -4789,23 +5149,7 @@
           <w:rFonts w:ascii="Times New Roman" w:hAnsi="Times New Roman" w:cs="Times New Roman"/>
           <w:strike/>
         </w:rPr>
-        <w:t xml:space="preserve">Though </w:t>
-      </w:r>
-      <w:proofErr w:type="spellStart"/>
-      <w:r>
-        <w:rPr>
-          <w:rFonts w:ascii="Times New Roman" w:hAnsi="Times New Roman" w:cs="Times New Roman"/>
-          <w:strike/>
-        </w:rPr>
-        <w:t>ReLU</w:t>
-      </w:r>
-      <w:proofErr w:type="spellEnd"/>
-      <w:r>
-        <w:rPr>
-          <w:rFonts w:ascii="Times New Roman" w:hAnsi="Times New Roman" w:cs="Times New Roman"/>
-          <w:strike/>
-        </w:rPr>
-        <w:t xml:space="preserve"> can in some cases fix the vanishing gradient problem</w:t>
+        <w:t>Though ReLU can in some cases fix the vanishing gradient problem</w:t>
       </w:r>
     </w:p>
     <w:p>
@@ -4820,19 +5164,11 @@
           <w:strike/>
         </w:rPr>
       </w:pPr>
-      <w:proofErr w:type="spellStart"/>
-      <w:r>
-        <w:rPr>
-          <w:rFonts w:ascii="Times New Roman" w:hAnsi="Times New Roman" w:cs="Times New Roman"/>
-        </w:rPr>
-        <w:t>ReLU</w:t>
-      </w:r>
-      <w:proofErr w:type="spellEnd"/>
-      <w:r>
-        <w:rPr>
-          <w:rFonts w:ascii="Times New Roman" w:hAnsi="Times New Roman" w:cs="Times New Roman"/>
-        </w:rPr>
-        <w:t xml:space="preserve"> DOES fix the vanishing gradient problem in most cases</w:t>
+      <w:r>
+        <w:rPr>
+          <w:rFonts w:ascii="Times New Roman" w:hAnsi="Times New Roman" w:cs="Times New Roman"/>
+        </w:rPr>
+        <w:t>ReLU DOES fix the vanishing gradient problem in most cases</w:t>
       </w:r>
     </w:p>
     <w:p>
@@ -4846,14 +5182,12 @@
           <w:rFonts w:ascii="Times New Roman" w:hAnsi="Times New Roman" w:cs="Times New Roman"/>
         </w:rPr>
       </w:pPr>
-      <w:proofErr w:type="spellStart"/>
       <w:r>
         <w:rPr>
           <w:rFonts w:ascii="Times New Roman" w:hAnsi="Times New Roman" w:cs="Times New Roman"/>
         </w:rPr>
         <w:t>ReLU</w:t>
       </w:r>
-      <w:proofErr w:type="spellEnd"/>
       <w:r>
         <w:rPr>
           <w:rFonts w:ascii="Times New Roman" w:hAnsi="Times New Roman" w:cs="Times New Roman"/>
@@ -5008,50 +5342,14 @@
         <w:rPr>
           <w:rFonts w:ascii="Times New Roman" w:hAnsi="Times New Roman" w:cs="Times New Roman"/>
         </w:rPr>
-        <w:t xml:space="preserve">See Leaky </w:t>
-      </w:r>
-      <w:proofErr w:type="spellStart"/>
-      <w:r>
-        <w:rPr>
-          <w:rFonts w:ascii="Times New Roman" w:hAnsi="Times New Roman" w:cs="Times New Roman"/>
-        </w:rPr>
-        <w:t>ReLU</w:t>
-      </w:r>
-      <w:proofErr w:type="spellEnd"/>
-      <w:r>
-        <w:rPr>
-          <w:rFonts w:ascii="Times New Roman" w:hAnsi="Times New Roman" w:cs="Times New Roman"/>
-        </w:rPr>
-        <w:t xml:space="preserve"> (</w:t>
-      </w:r>
-      <w:proofErr w:type="spellStart"/>
-      <w:r>
-        <w:rPr>
-          <w:rFonts w:ascii="Times New Roman" w:hAnsi="Times New Roman" w:cs="Times New Roman"/>
-        </w:rPr>
-        <w:t>LRel</w:t>
-      </w:r>
-      <w:proofErr w:type="spellEnd"/>
-      <w:r>
-        <w:rPr>
-          <w:rFonts w:ascii="Times New Roman" w:hAnsi="Times New Roman" w:cs="Times New Roman"/>
-        </w:rPr>
-        <w:t xml:space="preserve">), ELU, </w:t>
-      </w:r>
-      <w:proofErr w:type="spellStart"/>
+        <w:t xml:space="preserve">See Leaky ReLU (LRel), ELU, </w:t>
+      </w:r>
       <w:proofErr w:type="gramStart"/>
       <w:r>
         <w:rPr>
           <w:rFonts w:ascii="Times New Roman" w:hAnsi="Times New Roman" w:cs="Times New Roman"/>
         </w:rPr>
-        <w:t>PReLU</w:t>
-      </w:r>
-      <w:proofErr w:type="spellEnd"/>
-      <w:r>
-        <w:rPr>
-          <w:rFonts w:ascii="Times New Roman" w:hAnsi="Times New Roman" w:cs="Times New Roman"/>
-        </w:rPr>
-        <w:t>,  for</w:t>
+        <w:t>PReLU,  for</w:t>
       </w:r>
       <w:proofErr w:type="gramEnd"/>
       <w:r>
@@ -5189,7 +5487,10 @@
           <w:numId w:val="8"/>
         </w:numPr>
         <w:rPr>
-          <w:rFonts w:ascii="Times New Roman" w:hAnsi="Times New Roman" w:cs="Times New Roman"/>
+          <w:rStyle w:val="Hyperlink"/>
+          <w:rFonts w:ascii="Times New Roman" w:hAnsi="Times New Roman" w:cs="Times New Roman"/>
+          <w:color w:val="auto"/>
+          <w:u w:val="none"/>
         </w:rPr>
       </w:pPr>
       <w:r>
@@ -5202,7 +5503,7 @@
         </w:rPr>
         <w:t xml:space="preserve">May be a good idea to use a form of weight regularization, </w:t>
       </w:r>
-      <w:hyperlink r:id="rId39" w:history="1">
+      <w:hyperlink r:id="rId42" w:history="1">
         <w:r>
           <w:rPr>
             <w:rStyle w:val="Hyperlink"/>
@@ -5237,16 +5538,344 @@
     </w:p>
     <w:p>
       <w:pPr>
-        <w:pStyle w:val="ListParagraph"/>
-        <w:ind w:left="1080"/>
-        <w:rPr>
-          <w:rFonts w:ascii="Helvetica" w:hAnsi="Helvetica"/>
-          <w:color w:val="555555"/>
-          <w:sz w:val="23"/>
-          <w:szCs w:val="23"/>
-          <w:shd w:val="clear" w:color="auto" w:fill="FFFFFF"/>
-        </w:rPr>
-      </w:pPr>
+        <w:spacing w:after="0"/>
+        <w:rPr>
+          <w:rFonts w:ascii="Times New Roman" w:hAnsi="Times New Roman" w:cs="Times New Roman"/>
+        </w:rPr>
+      </w:pPr>
+      <w:r>
+        <w:rPr>
+          <w:rFonts w:ascii="Times New Roman" w:hAnsi="Times New Roman" w:cs="Times New Roman"/>
+          <w:b/>
+          <w:bCs/>
+        </w:rPr>
+        <w:t>2.2.2 (b)</w:t>
+      </w:r>
+    </w:p>
+    <w:p>
+      <w:pPr>
+        <w:spacing w:after="0"/>
+      </w:pPr>
+      <w:r>
+        <w:rPr>
+          <w:i/>
+          <w:iCs/>
+        </w:rPr>
+        <w:t>Train two networks with Sigmoid and Relu as respective activation functions</w:t>
+      </w:r>
+      <w:r>
+        <w:rPr>
+          <w:i/>
+          <w:iCs/>
+        </w:rPr>
+        <w:t xml:space="preserve"> </w:t>
+      </w:r>
+      <w:r>
+        <w:t>– below…</w:t>
+      </w:r>
+    </w:p>
+    <w:p>
+      <w:pPr>
+        <w:spacing w:after="0"/>
+        <w:rPr>
+          <w:rFonts w:ascii="Times New Roman" w:hAnsi="Times New Roman" w:cs="Times New Roman"/>
+        </w:rPr>
+      </w:pPr>
+      <w:r>
+        <w:rPr>
+          <w:rFonts w:ascii="Times New Roman" w:hAnsi="Times New Roman" w:cs="Times New Roman"/>
+          <w:b/>
+          <w:bCs/>
+        </w:rPr>
+        <w:t>2.2.3 (c)</w:t>
+      </w:r>
+    </w:p>
+    <w:p>
+      <w:pPr>
+        <w:spacing w:after="0"/>
+        <w:rPr>
+          <w:i/>
+          <w:iCs/>
+        </w:rPr>
+      </w:pPr>
+      <w:r>
+        <w:rPr>
+          <w:i/>
+          <w:iCs/>
+        </w:rPr>
+        <w:t>Test and compare the training convergence speeds and classification accuracies on the test dataset. Give your observation</w:t>
+      </w:r>
+    </w:p>
+    <w:p>
+      <w:pPr>
+        <w:spacing w:after="0"/>
+        <w:rPr>
+          <w:i/>
+          <w:iCs/>
+        </w:rPr>
+      </w:pPr>
+    </w:p>
+    <w:p>
+      <w:r>
+        <w:rPr>
+          <w:i/>
+          <w:iCs/>
+          <w:noProof/>
+        </w:rPr>
+        <w:drawing>
+          <wp:anchor distT="0" distB="0" distL="114300" distR="114300" simplePos="0" relativeHeight="251704320" behindDoc="0" locked="0" layoutInCell="1" allowOverlap="1" wp14:anchorId="0B3B5586" wp14:editId="39EAD84E">
+            <wp:simplePos x="0" y="0"/>
+            <wp:positionH relativeFrom="page">
+              <wp:posOffset>166370</wp:posOffset>
+            </wp:positionH>
+            <wp:positionV relativeFrom="page">
+              <wp:posOffset>7108383</wp:posOffset>
+            </wp:positionV>
+            <wp:extent cx="3784821" cy="2838303"/>
+            <wp:effectExtent l="0" t="0" r="6350" b="635"/>
+            <wp:wrapSquare wrapText="bothSides"/>
+            <wp:docPr id="18" name="Picture 18"/>
+            <wp:cNvGraphicFramePr>
+              <a:graphicFrameLocks xmlns:a="http://schemas.openxmlformats.org/drawingml/2006/main" noChangeAspect="1"/>
+            </wp:cNvGraphicFramePr>
+            <a:graphic xmlns:a="http://schemas.openxmlformats.org/drawingml/2006/main">
+              <a:graphicData uri="http://schemas.openxmlformats.org/drawingml/2006/picture">
+                <pic:pic xmlns:pic="http://schemas.openxmlformats.org/drawingml/2006/picture">
+                  <pic:nvPicPr>
+                    <pic:cNvPr id="0" name="Picture 1"/>
+                    <pic:cNvPicPr>
+                      <a:picLocks noChangeAspect="1" noChangeArrowheads="1"/>
+                    </pic:cNvPicPr>
+                  </pic:nvPicPr>
+                  <pic:blipFill>
+                    <a:blip r:embed="rId43">
+                      <a:extLst>
+                        <a:ext uri="{28A0092B-C50C-407E-A947-70E740481C1C}">
+                          <a14:useLocalDpi xmlns:a14="http://schemas.microsoft.com/office/drawing/2010/main" val="0"/>
+                        </a:ext>
+                      </a:extLst>
+                    </a:blip>
+                    <a:srcRect/>
+                    <a:stretch>
+                      <a:fillRect/>
+                    </a:stretch>
+                  </pic:blipFill>
+                  <pic:spPr bwMode="auto">
+                    <a:xfrm>
+                      <a:off x="0" y="0"/>
+                      <a:ext cx="3784821" cy="2838303"/>
+                    </a:xfrm>
+                    <a:prstGeom prst="rect">
+                      <a:avLst/>
+                    </a:prstGeom>
+                    <a:noFill/>
+                    <a:ln>
+                      <a:noFill/>
+                    </a:ln>
+                  </pic:spPr>
+                </pic:pic>
+              </a:graphicData>
+            </a:graphic>
+            <wp14:sizeRelH relativeFrom="margin">
+              <wp14:pctWidth>0</wp14:pctWidth>
+            </wp14:sizeRelH>
+            <wp14:sizeRelV relativeFrom="margin">
+              <wp14:pctHeight>0</wp14:pctHeight>
+            </wp14:sizeRelV>
+          </wp:anchor>
+        </w:drawing>
+      </w:r>
+      <w:r>
+        <w:rPr>
+          <w:noProof/>
+        </w:rPr>
+        <w:drawing>
+          <wp:anchor distT="0" distB="0" distL="114300" distR="114300" simplePos="0" relativeHeight="251708416" behindDoc="0" locked="0" layoutInCell="1" allowOverlap="1" wp14:anchorId="6FAE320D" wp14:editId="73633C8E">
+            <wp:simplePos x="0" y="0"/>
+            <wp:positionH relativeFrom="column">
+              <wp:posOffset>3091815</wp:posOffset>
+            </wp:positionH>
+            <wp:positionV relativeFrom="page">
+              <wp:posOffset>7273263</wp:posOffset>
+            </wp:positionV>
+            <wp:extent cx="2914650" cy="171450"/>
+            <wp:effectExtent l="0" t="0" r="0" b="0"/>
+            <wp:wrapSquare wrapText="bothSides"/>
+            <wp:docPr id="24" name="Picture 24"/>
+            <wp:cNvGraphicFramePr>
+              <a:graphicFrameLocks xmlns:a="http://schemas.openxmlformats.org/drawingml/2006/main" noChangeAspect="1"/>
+            </wp:cNvGraphicFramePr>
+            <a:graphic xmlns:a="http://schemas.openxmlformats.org/drawingml/2006/main">
+              <a:graphicData uri="http://schemas.openxmlformats.org/drawingml/2006/picture">
+                <pic:pic xmlns:pic="http://schemas.openxmlformats.org/drawingml/2006/picture">
+                  <pic:nvPicPr>
+                    <pic:cNvPr id="1" name=""/>
+                    <pic:cNvPicPr/>
+                  </pic:nvPicPr>
+                  <pic:blipFill>
+                    <a:blip r:embed="rId44">
+                      <a:extLst>
+                        <a:ext uri="{28A0092B-C50C-407E-A947-70E740481C1C}">
+                          <a14:useLocalDpi xmlns:a14="http://schemas.microsoft.com/office/drawing/2010/main" val="0"/>
+                        </a:ext>
+                      </a:extLst>
+                    </a:blip>
+                    <a:stretch>
+                      <a:fillRect/>
+                    </a:stretch>
+                  </pic:blipFill>
+                  <pic:spPr>
+                    <a:xfrm>
+                      <a:off x="0" y="0"/>
+                      <a:ext cx="2914650" cy="171450"/>
+                    </a:xfrm>
+                    <a:prstGeom prst="rect">
+                      <a:avLst/>
+                    </a:prstGeom>
+                  </pic:spPr>
+                </pic:pic>
+              </a:graphicData>
+            </a:graphic>
+          </wp:anchor>
+        </w:drawing>
+      </w:r>
+      <w:r>
+        <w:t>You can see from the graph I plotted below with of the different optimizers (adam v. SGD) each trained with ReLU and sigmoid. Like I assumed, ReLU performed better for both optimizers, and even converged quicker. You can see with SGD, sigmoid acting as the activation function failed to even get</w:t>
+      </w:r>
+      <w:r>
+        <w:t xml:space="preserve"> the SGD optimizer’s training loss down (failed to converge properly)</w:t>
+      </w:r>
+      <w:r>
+        <w:t>.</w:t>
+      </w:r>
+    </w:p>
+    <w:p>
+      <w:pPr>
+        <w:spacing w:after="0" w:line="240" w:lineRule="auto"/>
+        <w:rPr>
+          <w:i/>
+          <w:iCs/>
+          <w:noProof/>
+          <w:u w:val="single"/>
+        </w:rPr>
+      </w:pPr>
+      <w:r>
+        <w:rPr>
+          <w:i/>
+          <w:iCs/>
+          <w:noProof/>
+          <w:u w:val="single"/>
+        </w:rPr>
+        <w:t xml:space="preserve">SGD </w:t>
+      </w:r>
+    </w:p>
+    <w:p>
+      <w:pPr>
+        <w:pStyle w:val="ListParagraph"/>
+        <w:spacing w:after="0" w:line="240" w:lineRule="auto"/>
+        <w:rPr>
+          <w:i/>
+          <w:iCs/>
+          <w:noProof/>
+        </w:rPr>
+      </w:pPr>
+      <w:r>
+        <w:rPr>
+          <w:i/>
+          <w:iCs/>
+          <w:noProof/>
+        </w:rPr>
+        <w:t>Sigmoid – 10.794%</w:t>
+      </w:r>
+      <w:r>
+        <w:rPr>
+          <w:i/>
+          <w:iCs/>
+          <w:noProof/>
+        </w:rPr>
+        <w:t xml:space="preserve"> | </w:t>
+      </w:r>
+      <w:r>
+        <w:rPr>
+          <w:i/>
+          <w:iCs/>
+          <w:noProof/>
+        </w:rPr>
+        <w:t>ReLU – 97.556 %</w:t>
+      </w:r>
+    </w:p>
+    <w:p>
+      <w:pPr>
+        <w:pStyle w:val="ListParagraph"/>
+        <w:spacing w:after="0" w:line="240" w:lineRule="auto"/>
+        <w:rPr>
+          <w:i/>
+          <w:iCs/>
+          <w:noProof/>
+          <w:u w:val="single"/>
+        </w:rPr>
+      </w:pPr>
+      <w:r>
+        <w:rPr>
+          <w:i/>
+          <w:iCs/>
+          <w:noProof/>
+          <w:u w:val="single"/>
+        </w:rPr>
+        <w:t>Adam</w:t>
+      </w:r>
+    </w:p>
+    <w:p>
+      <w:pPr>
+        <w:pStyle w:val="ListParagraph"/>
+        <w:spacing w:after="0" w:line="240" w:lineRule="auto"/>
+        <w:rPr>
+          <w:i/>
+          <w:iCs/>
+          <w:noProof/>
+        </w:rPr>
+      </w:pPr>
+      <w:r>
+        <w:rPr>
+          <w:i/>
+          <w:iCs/>
+          <w:noProof/>
+        </w:rPr>
+        <w:t>Sigmoid – 95.822 %</w:t>
+      </w:r>
+      <w:r>
+        <w:rPr>
+          <w:i/>
+          <w:iCs/>
+          <w:noProof/>
+        </w:rPr>
+        <w:t xml:space="preserve"> | </w:t>
+      </w:r>
+      <w:r>
+        <w:rPr>
+          <w:i/>
+          <w:iCs/>
+          <w:noProof/>
+        </w:rPr>
+        <w:t>ReLU – 98.767 %</w:t>
+      </w:r>
+    </w:p>
+    <w:p>
+      <w:pPr>
+        <w:pStyle w:val="ListParagraph"/>
+        <w:spacing w:after="0" w:line="240" w:lineRule="auto"/>
+        <w:rPr>
+          <w:noProof/>
+        </w:rPr>
+      </w:pPr>
+      <w:r>
+        <w:rPr>
+          <w:noProof/>
+        </w:rPr>
+        <w:t>You can see the same pattern here with the accuracy of the network on the test images, where the adam optimizer outperforms in general, but also, more importantly, that ReLU outperforms in both circumstances.</w:t>
+      </w:r>
+      <w:bookmarkStart w:id="0" w:name="_GoBack"/>
+      <w:bookmarkEnd w:id="0"/>
     </w:p>
     <w:p>
       <w:pPr>
@@ -5272,6 +5901,7 @@
           <w:szCs w:val="23"/>
           <w:shd w:val="clear" w:color="auto" w:fill="FFFFFF"/>
         </w:rPr>
+        <w:lastRenderedPageBreak/>
         <w:t>Part 2.3 – Early Stopping</w:t>
       </w:r>
     </w:p>
@@ -5580,7 +6210,6 @@
         <w:rPr>
           <w:rFonts w:ascii="Times New Roman" w:hAnsi="Times New Roman" w:cs="Times New Roman"/>
         </w:rPr>
-        <w:lastRenderedPageBreak/>
         <w:t xml:space="preserve">Transformations on </w:t>
       </w:r>
       <w:proofErr w:type="gramStart"/>
@@ -5803,8 +6432,6 @@
         </w:rPr>
         <w:t xml:space="preserve"> number of filters </w:t>
       </w:r>
-      <w:bookmarkStart w:id="0" w:name="_GoBack"/>
-      <w:bookmarkEnd w:id="0"/>
     </w:p>
     <w:p>
       <w:pPr>
@@ -5817,7 +6444,7 @@
           <w:rFonts w:ascii="Times New Roman" w:hAnsi="Times New Roman" w:cs="Times New Roman"/>
         </w:rPr>
       </w:pPr>
-      <w:hyperlink r:id="rId40" w:history="1">
+      <w:hyperlink r:id="rId45" w:history="1">
         <w:r>
           <w:rPr>
             <w:rStyle w:val="Hyperlink"/>
@@ -6183,6 +6810,318 @@
     </w:lvl>
   </w:abstractNum>
   <w:abstractNum w:abstractNumId="4" w15:restartNumberingAfterBreak="0">
+    <w:nsid w:val="17B77278"/>
+    <w:multiLevelType w:val="hybridMultilevel"/>
+    <w:tmpl w:val="5284FFA4"/>
+    <w:lvl w:ilvl="0" w:tplc="04090001">
+      <w:start w:val="1"/>
+      <w:numFmt w:val="bullet"/>
+      <w:lvlText w:val=""/>
+      <w:lvlJc w:val="left"/>
+      <w:pPr>
+        <w:ind w:left="720" w:hanging="360"/>
+      </w:pPr>
+      <w:rPr>
+        <w:rFonts w:ascii="Symbol" w:hAnsi="Symbol" w:hint="default"/>
+      </w:rPr>
+    </w:lvl>
+    <w:lvl w:ilvl="1" w:tplc="04090003" w:tentative="1">
+      <w:start w:val="1"/>
+      <w:numFmt w:val="bullet"/>
+      <w:lvlText w:val="o"/>
+      <w:lvlJc w:val="left"/>
+      <w:pPr>
+        <w:ind w:left="1440" w:hanging="360"/>
+      </w:pPr>
+      <w:rPr>
+        <w:rFonts w:ascii="Courier New" w:hAnsi="Courier New" w:cs="Courier New" w:hint="default"/>
+      </w:rPr>
+    </w:lvl>
+    <w:lvl w:ilvl="2" w:tplc="04090005" w:tentative="1">
+      <w:start w:val="1"/>
+      <w:numFmt w:val="bullet"/>
+      <w:lvlText w:val=""/>
+      <w:lvlJc w:val="left"/>
+      <w:pPr>
+        <w:ind w:left="2160" w:hanging="360"/>
+      </w:pPr>
+      <w:rPr>
+        <w:rFonts w:ascii="Wingdings" w:hAnsi="Wingdings" w:hint="default"/>
+      </w:rPr>
+    </w:lvl>
+    <w:lvl w:ilvl="3" w:tplc="04090001" w:tentative="1">
+      <w:start w:val="1"/>
+      <w:numFmt w:val="bullet"/>
+      <w:lvlText w:val=""/>
+      <w:lvlJc w:val="left"/>
+      <w:pPr>
+        <w:ind w:left="2880" w:hanging="360"/>
+      </w:pPr>
+      <w:rPr>
+        <w:rFonts w:ascii="Symbol" w:hAnsi="Symbol" w:hint="default"/>
+      </w:rPr>
+    </w:lvl>
+    <w:lvl w:ilvl="4" w:tplc="04090003" w:tentative="1">
+      <w:start w:val="1"/>
+      <w:numFmt w:val="bullet"/>
+      <w:lvlText w:val="o"/>
+      <w:lvlJc w:val="left"/>
+      <w:pPr>
+        <w:ind w:left="3600" w:hanging="360"/>
+      </w:pPr>
+      <w:rPr>
+        <w:rFonts w:ascii="Courier New" w:hAnsi="Courier New" w:cs="Courier New" w:hint="default"/>
+      </w:rPr>
+    </w:lvl>
+    <w:lvl w:ilvl="5" w:tplc="04090005" w:tentative="1">
+      <w:start w:val="1"/>
+      <w:numFmt w:val="bullet"/>
+      <w:lvlText w:val=""/>
+      <w:lvlJc w:val="left"/>
+      <w:pPr>
+        <w:ind w:left="4320" w:hanging="360"/>
+      </w:pPr>
+      <w:rPr>
+        <w:rFonts w:ascii="Wingdings" w:hAnsi="Wingdings" w:hint="default"/>
+      </w:rPr>
+    </w:lvl>
+    <w:lvl w:ilvl="6" w:tplc="04090001" w:tentative="1">
+      <w:start w:val="1"/>
+      <w:numFmt w:val="bullet"/>
+      <w:lvlText w:val=""/>
+      <w:lvlJc w:val="left"/>
+      <w:pPr>
+        <w:ind w:left="5040" w:hanging="360"/>
+      </w:pPr>
+      <w:rPr>
+        <w:rFonts w:ascii="Symbol" w:hAnsi="Symbol" w:hint="default"/>
+      </w:rPr>
+    </w:lvl>
+    <w:lvl w:ilvl="7" w:tplc="04090003" w:tentative="1">
+      <w:start w:val="1"/>
+      <w:numFmt w:val="bullet"/>
+      <w:lvlText w:val="o"/>
+      <w:lvlJc w:val="left"/>
+      <w:pPr>
+        <w:ind w:left="5760" w:hanging="360"/>
+      </w:pPr>
+      <w:rPr>
+        <w:rFonts w:ascii="Courier New" w:hAnsi="Courier New" w:cs="Courier New" w:hint="default"/>
+      </w:rPr>
+    </w:lvl>
+    <w:lvl w:ilvl="8" w:tplc="04090005" w:tentative="1">
+      <w:start w:val="1"/>
+      <w:numFmt w:val="bullet"/>
+      <w:lvlText w:val=""/>
+      <w:lvlJc w:val="left"/>
+      <w:pPr>
+        <w:ind w:left="6480" w:hanging="360"/>
+      </w:pPr>
+      <w:rPr>
+        <w:rFonts w:ascii="Wingdings" w:hAnsi="Wingdings" w:hint="default"/>
+      </w:rPr>
+    </w:lvl>
+  </w:abstractNum>
+  <w:abstractNum w:abstractNumId="5" w15:restartNumberingAfterBreak="0">
+    <w:nsid w:val="26C9346B"/>
+    <w:multiLevelType w:val="hybridMultilevel"/>
+    <w:tmpl w:val="5584445E"/>
+    <w:lvl w:ilvl="0" w:tplc="04090009">
+      <w:start w:val="1"/>
+      <w:numFmt w:val="bullet"/>
+      <w:lvlText w:val=""/>
+      <w:lvlJc w:val="left"/>
+      <w:pPr>
+        <w:ind w:left="360" w:hanging="360"/>
+      </w:pPr>
+      <w:rPr>
+        <w:rFonts w:ascii="Wingdings" w:hAnsi="Wingdings" w:hint="default"/>
+      </w:rPr>
+    </w:lvl>
+    <w:lvl w:ilvl="1" w:tplc="04090003" w:tentative="1">
+      <w:start w:val="1"/>
+      <w:numFmt w:val="bullet"/>
+      <w:lvlText w:val="o"/>
+      <w:lvlJc w:val="left"/>
+      <w:pPr>
+        <w:ind w:left="1080" w:hanging="360"/>
+      </w:pPr>
+      <w:rPr>
+        <w:rFonts w:ascii="Courier New" w:hAnsi="Courier New" w:cs="Courier New" w:hint="default"/>
+      </w:rPr>
+    </w:lvl>
+    <w:lvl w:ilvl="2" w:tplc="04090005" w:tentative="1">
+      <w:start w:val="1"/>
+      <w:numFmt w:val="bullet"/>
+      <w:lvlText w:val=""/>
+      <w:lvlJc w:val="left"/>
+      <w:pPr>
+        <w:ind w:left="1800" w:hanging="360"/>
+      </w:pPr>
+      <w:rPr>
+        <w:rFonts w:ascii="Wingdings" w:hAnsi="Wingdings" w:hint="default"/>
+      </w:rPr>
+    </w:lvl>
+    <w:lvl w:ilvl="3" w:tplc="04090001" w:tentative="1">
+      <w:start w:val="1"/>
+      <w:numFmt w:val="bullet"/>
+      <w:lvlText w:val=""/>
+      <w:lvlJc w:val="left"/>
+      <w:pPr>
+        <w:ind w:left="2520" w:hanging="360"/>
+      </w:pPr>
+      <w:rPr>
+        <w:rFonts w:ascii="Symbol" w:hAnsi="Symbol" w:hint="default"/>
+      </w:rPr>
+    </w:lvl>
+    <w:lvl w:ilvl="4" w:tplc="04090003" w:tentative="1">
+      <w:start w:val="1"/>
+      <w:numFmt w:val="bullet"/>
+      <w:lvlText w:val="o"/>
+      <w:lvlJc w:val="left"/>
+      <w:pPr>
+        <w:ind w:left="3240" w:hanging="360"/>
+      </w:pPr>
+      <w:rPr>
+        <w:rFonts w:ascii="Courier New" w:hAnsi="Courier New" w:cs="Courier New" w:hint="default"/>
+      </w:rPr>
+    </w:lvl>
+    <w:lvl w:ilvl="5" w:tplc="04090005" w:tentative="1">
+      <w:start w:val="1"/>
+      <w:numFmt w:val="bullet"/>
+      <w:lvlText w:val=""/>
+      <w:lvlJc w:val="left"/>
+      <w:pPr>
+        <w:ind w:left="3960" w:hanging="360"/>
+      </w:pPr>
+      <w:rPr>
+        <w:rFonts w:ascii="Wingdings" w:hAnsi="Wingdings" w:hint="default"/>
+      </w:rPr>
+    </w:lvl>
+    <w:lvl w:ilvl="6" w:tplc="04090001" w:tentative="1">
+      <w:start w:val="1"/>
+      <w:numFmt w:val="bullet"/>
+      <w:lvlText w:val=""/>
+      <w:lvlJc w:val="left"/>
+      <w:pPr>
+        <w:ind w:left="4680" w:hanging="360"/>
+      </w:pPr>
+      <w:rPr>
+        <w:rFonts w:ascii="Symbol" w:hAnsi="Symbol" w:hint="default"/>
+      </w:rPr>
+    </w:lvl>
+    <w:lvl w:ilvl="7" w:tplc="04090003" w:tentative="1">
+      <w:start w:val="1"/>
+      <w:numFmt w:val="bullet"/>
+      <w:lvlText w:val="o"/>
+      <w:lvlJc w:val="left"/>
+      <w:pPr>
+        <w:ind w:left="5400" w:hanging="360"/>
+      </w:pPr>
+      <w:rPr>
+        <w:rFonts w:ascii="Courier New" w:hAnsi="Courier New" w:cs="Courier New" w:hint="default"/>
+      </w:rPr>
+    </w:lvl>
+    <w:lvl w:ilvl="8" w:tplc="04090005" w:tentative="1">
+      <w:start w:val="1"/>
+      <w:numFmt w:val="bullet"/>
+      <w:lvlText w:val=""/>
+      <w:lvlJc w:val="left"/>
+      <w:pPr>
+        <w:ind w:left="6120" w:hanging="360"/>
+      </w:pPr>
+      <w:rPr>
+        <w:rFonts w:ascii="Wingdings" w:hAnsi="Wingdings" w:hint="default"/>
+      </w:rPr>
+    </w:lvl>
+  </w:abstractNum>
+  <w:abstractNum w:abstractNumId="6" w15:restartNumberingAfterBreak="0">
+    <w:nsid w:val="334B6FA3"/>
+    <w:multiLevelType w:val="hybridMultilevel"/>
+    <w:tmpl w:val="255CAC74"/>
+    <w:lvl w:ilvl="0" w:tplc="0409000F">
+      <w:start w:val="1"/>
+      <w:numFmt w:val="decimal"/>
+      <w:lvlText w:val="%1."/>
+      <w:lvlJc w:val="left"/>
+      <w:pPr>
+        <w:ind w:left="720" w:hanging="360"/>
+      </w:pPr>
+    </w:lvl>
+    <w:lvl w:ilvl="1" w:tplc="04090019" w:tentative="1">
+      <w:start w:val="1"/>
+      <w:numFmt w:val="lowerLetter"/>
+      <w:lvlText w:val="%2."/>
+      <w:lvlJc w:val="left"/>
+      <w:pPr>
+        <w:ind w:left="1440" w:hanging="360"/>
+      </w:pPr>
+    </w:lvl>
+    <w:lvl w:ilvl="2" w:tplc="0409001B" w:tentative="1">
+      <w:start w:val="1"/>
+      <w:numFmt w:val="lowerRoman"/>
+      <w:lvlText w:val="%3."/>
+      <w:lvlJc w:val="right"/>
+      <w:pPr>
+        <w:ind w:left="2160" w:hanging="180"/>
+      </w:pPr>
+    </w:lvl>
+    <w:lvl w:ilvl="3" w:tplc="0409000F" w:tentative="1">
+      <w:start w:val="1"/>
+      <w:numFmt w:val="decimal"/>
+      <w:lvlText w:val="%4."/>
+      <w:lvlJc w:val="left"/>
+      <w:pPr>
+        <w:ind w:left="2880" w:hanging="360"/>
+      </w:pPr>
+    </w:lvl>
+    <w:lvl w:ilvl="4" w:tplc="04090019" w:tentative="1">
+      <w:start w:val="1"/>
+      <w:numFmt w:val="lowerLetter"/>
+      <w:lvlText w:val="%5."/>
+      <w:lvlJc w:val="left"/>
+      <w:pPr>
+        <w:ind w:left="3600" w:hanging="360"/>
+      </w:pPr>
+    </w:lvl>
+    <w:lvl w:ilvl="5" w:tplc="0409001B" w:tentative="1">
+      <w:start w:val="1"/>
+      <w:numFmt w:val="lowerRoman"/>
+      <w:lvlText w:val="%6."/>
+      <w:lvlJc w:val="right"/>
+      <w:pPr>
+        <w:ind w:left="4320" w:hanging="180"/>
+      </w:pPr>
+    </w:lvl>
+    <w:lvl w:ilvl="6" w:tplc="0409000F" w:tentative="1">
+      <w:start w:val="1"/>
+      <w:numFmt w:val="decimal"/>
+      <w:lvlText w:val="%7."/>
+      <w:lvlJc w:val="left"/>
+      <w:pPr>
+        <w:ind w:left="5040" w:hanging="360"/>
+      </w:pPr>
+    </w:lvl>
+    <w:lvl w:ilvl="7" w:tplc="04090019" w:tentative="1">
+      <w:start w:val="1"/>
+      <w:numFmt w:val="lowerLetter"/>
+      <w:lvlText w:val="%8."/>
+      <w:lvlJc w:val="left"/>
+      <w:pPr>
+        <w:ind w:left="5760" w:hanging="360"/>
+      </w:pPr>
+    </w:lvl>
+    <w:lvl w:ilvl="8" w:tplc="0409001B" w:tentative="1">
+      <w:start w:val="1"/>
+      <w:numFmt w:val="lowerRoman"/>
+      <w:lvlText w:val="%9."/>
+      <w:lvlJc w:val="right"/>
+      <w:pPr>
+        <w:ind w:left="6480" w:hanging="180"/>
+      </w:pPr>
+    </w:lvl>
+  </w:abstractNum>
+  <w:abstractNum w:abstractNumId="7" w15:restartNumberingAfterBreak="0">
     <w:nsid w:val="44570E21"/>
     <w:multiLevelType w:val="multilevel"/>
     <w:tmpl w:val="0409001D"/>
@@ -6268,7 +7207,7 @@
       </w:pPr>
     </w:lvl>
   </w:abstractNum>
-  <w:abstractNum w:abstractNumId="5" w15:restartNumberingAfterBreak="0">
+  <w:abstractNum w:abstractNumId="8" w15:restartNumberingAfterBreak="0">
     <w:nsid w:val="46543590"/>
     <w:multiLevelType w:val="hybridMultilevel"/>
     <w:tmpl w:val="3B12747A"/>
@@ -6354,7 +7293,7 @@
       </w:pPr>
     </w:lvl>
   </w:abstractNum>
-  <w:abstractNum w:abstractNumId="6" w15:restartNumberingAfterBreak="0">
+  <w:abstractNum w:abstractNumId="9" w15:restartNumberingAfterBreak="0">
     <w:nsid w:val="477C22C4"/>
     <w:multiLevelType w:val="multilevel"/>
     <w:tmpl w:val="0409001D"/>
@@ -6440,7 +7379,233 @@
       </w:pPr>
     </w:lvl>
   </w:abstractNum>
-  <w:abstractNum w:abstractNumId="7" w15:restartNumberingAfterBreak="0">
+  <w:abstractNum w:abstractNumId="10" w15:restartNumberingAfterBreak="0">
+    <w:nsid w:val="65AB1AE7"/>
+    <w:multiLevelType w:val="hybridMultilevel"/>
+    <w:tmpl w:val="979CC296"/>
+    <w:lvl w:ilvl="0" w:tplc="04090001">
+      <w:start w:val="1"/>
+      <w:numFmt w:val="bullet"/>
+      <w:lvlText w:val=""/>
+      <w:lvlJc w:val="left"/>
+      <w:pPr>
+        <w:ind w:left="720" w:hanging="360"/>
+      </w:pPr>
+      <w:rPr>
+        <w:rFonts w:ascii="Symbol" w:hAnsi="Symbol" w:hint="default"/>
+      </w:rPr>
+    </w:lvl>
+    <w:lvl w:ilvl="1" w:tplc="04090003" w:tentative="1">
+      <w:start w:val="1"/>
+      <w:numFmt w:val="bullet"/>
+      <w:lvlText w:val="o"/>
+      <w:lvlJc w:val="left"/>
+      <w:pPr>
+        <w:ind w:left="1440" w:hanging="360"/>
+      </w:pPr>
+      <w:rPr>
+        <w:rFonts w:ascii="Courier New" w:hAnsi="Courier New" w:cs="Courier New" w:hint="default"/>
+      </w:rPr>
+    </w:lvl>
+    <w:lvl w:ilvl="2" w:tplc="04090005" w:tentative="1">
+      <w:start w:val="1"/>
+      <w:numFmt w:val="bullet"/>
+      <w:lvlText w:val=""/>
+      <w:lvlJc w:val="left"/>
+      <w:pPr>
+        <w:ind w:left="2160" w:hanging="360"/>
+      </w:pPr>
+      <w:rPr>
+        <w:rFonts w:ascii="Wingdings" w:hAnsi="Wingdings" w:hint="default"/>
+      </w:rPr>
+    </w:lvl>
+    <w:lvl w:ilvl="3" w:tplc="04090001" w:tentative="1">
+      <w:start w:val="1"/>
+      <w:numFmt w:val="bullet"/>
+      <w:lvlText w:val=""/>
+      <w:lvlJc w:val="left"/>
+      <w:pPr>
+        <w:ind w:left="2880" w:hanging="360"/>
+      </w:pPr>
+      <w:rPr>
+        <w:rFonts w:ascii="Symbol" w:hAnsi="Symbol" w:hint="default"/>
+      </w:rPr>
+    </w:lvl>
+    <w:lvl w:ilvl="4" w:tplc="04090003" w:tentative="1">
+      <w:start w:val="1"/>
+      <w:numFmt w:val="bullet"/>
+      <w:lvlText w:val="o"/>
+      <w:lvlJc w:val="left"/>
+      <w:pPr>
+        <w:ind w:left="3600" w:hanging="360"/>
+      </w:pPr>
+      <w:rPr>
+        <w:rFonts w:ascii="Courier New" w:hAnsi="Courier New" w:cs="Courier New" w:hint="default"/>
+      </w:rPr>
+    </w:lvl>
+    <w:lvl w:ilvl="5" w:tplc="04090005" w:tentative="1">
+      <w:start w:val="1"/>
+      <w:numFmt w:val="bullet"/>
+      <w:lvlText w:val=""/>
+      <w:lvlJc w:val="left"/>
+      <w:pPr>
+        <w:ind w:left="4320" w:hanging="360"/>
+      </w:pPr>
+      <w:rPr>
+        <w:rFonts w:ascii="Wingdings" w:hAnsi="Wingdings" w:hint="default"/>
+      </w:rPr>
+    </w:lvl>
+    <w:lvl w:ilvl="6" w:tplc="04090001" w:tentative="1">
+      <w:start w:val="1"/>
+      <w:numFmt w:val="bullet"/>
+      <w:lvlText w:val=""/>
+      <w:lvlJc w:val="left"/>
+      <w:pPr>
+        <w:ind w:left="5040" w:hanging="360"/>
+      </w:pPr>
+      <w:rPr>
+        <w:rFonts w:ascii="Symbol" w:hAnsi="Symbol" w:hint="default"/>
+      </w:rPr>
+    </w:lvl>
+    <w:lvl w:ilvl="7" w:tplc="04090003" w:tentative="1">
+      <w:start w:val="1"/>
+      <w:numFmt w:val="bullet"/>
+      <w:lvlText w:val="o"/>
+      <w:lvlJc w:val="left"/>
+      <w:pPr>
+        <w:ind w:left="5760" w:hanging="360"/>
+      </w:pPr>
+      <w:rPr>
+        <w:rFonts w:ascii="Courier New" w:hAnsi="Courier New" w:cs="Courier New" w:hint="default"/>
+      </w:rPr>
+    </w:lvl>
+    <w:lvl w:ilvl="8" w:tplc="04090005" w:tentative="1">
+      <w:start w:val="1"/>
+      <w:numFmt w:val="bullet"/>
+      <w:lvlText w:val=""/>
+      <w:lvlJc w:val="left"/>
+      <w:pPr>
+        <w:ind w:left="6480" w:hanging="360"/>
+      </w:pPr>
+      <w:rPr>
+        <w:rFonts w:ascii="Wingdings" w:hAnsi="Wingdings" w:hint="default"/>
+      </w:rPr>
+    </w:lvl>
+  </w:abstractNum>
+  <w:abstractNum w:abstractNumId="11" w15:restartNumberingAfterBreak="0">
+    <w:nsid w:val="71947929"/>
+    <w:multiLevelType w:val="hybridMultilevel"/>
+    <w:tmpl w:val="B914DF70"/>
+    <w:lvl w:ilvl="0" w:tplc="04090009">
+      <w:start w:val="1"/>
+      <w:numFmt w:val="bullet"/>
+      <w:lvlText w:val=""/>
+      <w:lvlJc w:val="left"/>
+      <w:pPr>
+        <w:ind w:left="720" w:hanging="360"/>
+      </w:pPr>
+      <w:rPr>
+        <w:rFonts w:ascii="Wingdings" w:hAnsi="Wingdings" w:hint="default"/>
+      </w:rPr>
+    </w:lvl>
+    <w:lvl w:ilvl="1" w:tplc="04090003" w:tentative="1">
+      <w:start w:val="1"/>
+      <w:numFmt w:val="bullet"/>
+      <w:lvlText w:val="o"/>
+      <w:lvlJc w:val="left"/>
+      <w:pPr>
+        <w:ind w:left="1440" w:hanging="360"/>
+      </w:pPr>
+      <w:rPr>
+        <w:rFonts w:ascii="Courier New" w:hAnsi="Courier New" w:cs="Courier New" w:hint="default"/>
+      </w:rPr>
+    </w:lvl>
+    <w:lvl w:ilvl="2" w:tplc="04090005" w:tentative="1">
+      <w:start w:val="1"/>
+      <w:numFmt w:val="bullet"/>
+      <w:lvlText w:val=""/>
+      <w:lvlJc w:val="left"/>
+      <w:pPr>
+        <w:ind w:left="2160" w:hanging="360"/>
+      </w:pPr>
+      <w:rPr>
+        <w:rFonts w:ascii="Wingdings" w:hAnsi="Wingdings" w:hint="default"/>
+      </w:rPr>
+    </w:lvl>
+    <w:lvl w:ilvl="3" w:tplc="04090001" w:tentative="1">
+      <w:start w:val="1"/>
+      <w:numFmt w:val="bullet"/>
+      <w:lvlText w:val=""/>
+      <w:lvlJc w:val="left"/>
+      <w:pPr>
+        <w:ind w:left="2880" w:hanging="360"/>
+      </w:pPr>
+      <w:rPr>
+        <w:rFonts w:ascii="Symbol" w:hAnsi="Symbol" w:hint="default"/>
+      </w:rPr>
+    </w:lvl>
+    <w:lvl w:ilvl="4" w:tplc="04090003" w:tentative="1">
+      <w:start w:val="1"/>
+      <w:numFmt w:val="bullet"/>
+      <w:lvlText w:val="o"/>
+      <w:lvlJc w:val="left"/>
+      <w:pPr>
+        <w:ind w:left="3600" w:hanging="360"/>
+      </w:pPr>
+      <w:rPr>
+        <w:rFonts w:ascii="Courier New" w:hAnsi="Courier New" w:cs="Courier New" w:hint="default"/>
+      </w:rPr>
+    </w:lvl>
+    <w:lvl w:ilvl="5" w:tplc="04090005" w:tentative="1">
+      <w:start w:val="1"/>
+      <w:numFmt w:val="bullet"/>
+      <w:lvlText w:val=""/>
+      <w:lvlJc w:val="left"/>
+      <w:pPr>
+        <w:ind w:left="4320" w:hanging="360"/>
+      </w:pPr>
+      <w:rPr>
+        <w:rFonts w:ascii="Wingdings" w:hAnsi="Wingdings" w:hint="default"/>
+      </w:rPr>
+    </w:lvl>
+    <w:lvl w:ilvl="6" w:tplc="04090001" w:tentative="1">
+      <w:start w:val="1"/>
+      <w:numFmt w:val="bullet"/>
+      <w:lvlText w:val=""/>
+      <w:lvlJc w:val="left"/>
+      <w:pPr>
+        <w:ind w:left="5040" w:hanging="360"/>
+      </w:pPr>
+      <w:rPr>
+        <w:rFonts w:ascii="Symbol" w:hAnsi="Symbol" w:hint="default"/>
+      </w:rPr>
+    </w:lvl>
+    <w:lvl w:ilvl="7" w:tplc="04090003" w:tentative="1">
+      <w:start w:val="1"/>
+      <w:numFmt w:val="bullet"/>
+      <w:lvlText w:val="o"/>
+      <w:lvlJc w:val="left"/>
+      <w:pPr>
+        <w:ind w:left="5760" w:hanging="360"/>
+      </w:pPr>
+      <w:rPr>
+        <w:rFonts w:ascii="Courier New" w:hAnsi="Courier New" w:cs="Courier New" w:hint="default"/>
+      </w:rPr>
+    </w:lvl>
+    <w:lvl w:ilvl="8" w:tplc="04090005" w:tentative="1">
+      <w:start w:val="1"/>
+      <w:numFmt w:val="bullet"/>
+      <w:lvlText w:val=""/>
+      <w:lvlJc w:val="left"/>
+      <w:pPr>
+        <w:ind w:left="6480" w:hanging="360"/>
+      </w:pPr>
+      <w:rPr>
+        <w:rFonts w:ascii="Wingdings" w:hAnsi="Wingdings" w:hint="default"/>
+      </w:rPr>
+    </w:lvl>
+  </w:abstractNum>
+  <w:abstractNum w:abstractNumId="12" w15:restartNumberingAfterBreak="0">
     <w:nsid w:val="76EB5D51"/>
     <w:multiLevelType w:val="multilevel"/>
     <w:tmpl w:val="04090021"/>
@@ -6450,7 +7615,7 @@
       <w:lvlText w:val=""/>
       <w:lvlJc w:val="left"/>
       <w:pPr>
-        <w:ind w:left="360" w:hanging="360"/>
+        <w:ind w:left="720" w:hanging="360"/>
       </w:pPr>
       <w:rPr>
         <w:rFonts w:ascii="Wingdings" w:hAnsi="Wingdings" w:hint="default"/>
@@ -6462,7 +7627,7 @@
       <w:lvlText w:val=""/>
       <w:lvlJc w:val="left"/>
       <w:pPr>
-        <w:ind w:left="720" w:hanging="360"/>
+        <w:ind w:left="1080" w:hanging="360"/>
       </w:pPr>
       <w:rPr>
         <w:rFonts w:ascii="Wingdings" w:hAnsi="Wingdings" w:hint="default"/>
@@ -6474,7 +7639,7 @@
       <w:lvlText w:val=""/>
       <w:lvlJc w:val="left"/>
       <w:pPr>
-        <w:ind w:left="1080" w:hanging="360"/>
+        <w:ind w:left="1440" w:hanging="360"/>
       </w:pPr>
       <w:rPr>
         <w:rFonts w:ascii="Wingdings" w:hAnsi="Wingdings" w:hint="default"/>
@@ -6486,7 +7651,7 @@
       <w:lvlText w:val=""/>
       <w:lvlJc w:val="left"/>
       <w:pPr>
-        <w:ind w:left="1440" w:hanging="360"/>
+        <w:ind w:left="1800" w:hanging="360"/>
       </w:pPr>
       <w:rPr>
         <w:rFonts w:ascii="Symbol" w:hAnsi="Symbol" w:hint="default"/>
@@ -6498,7 +7663,7 @@
       <w:lvlText w:val=""/>
       <w:lvlJc w:val="left"/>
       <w:pPr>
-        <w:ind w:left="1800" w:hanging="360"/>
+        <w:ind w:left="2160" w:hanging="360"/>
       </w:pPr>
       <w:rPr>
         <w:rFonts w:ascii="Symbol" w:hAnsi="Symbol" w:hint="default"/>
@@ -6510,7 +7675,7 @@
       <w:lvlText w:val=""/>
       <w:lvlJc w:val="left"/>
       <w:pPr>
-        <w:ind w:left="2160" w:hanging="360"/>
+        <w:ind w:left="2520" w:hanging="360"/>
       </w:pPr>
       <w:rPr>
         <w:rFonts w:ascii="Wingdings" w:hAnsi="Wingdings" w:hint="default"/>
@@ -6522,7 +7687,7 @@
       <w:lvlText w:val=""/>
       <w:lvlJc w:val="left"/>
       <w:pPr>
-        <w:ind w:left="2520" w:hanging="360"/>
+        <w:ind w:left="2880" w:hanging="360"/>
       </w:pPr>
       <w:rPr>
         <w:rFonts w:ascii="Wingdings" w:hAnsi="Wingdings" w:hint="default"/>
@@ -6534,7 +7699,7 @@
       <w:lvlText w:val=""/>
       <w:lvlJc w:val="left"/>
       <w:pPr>
-        <w:ind w:left="2880" w:hanging="360"/>
+        <w:ind w:left="3240" w:hanging="360"/>
       </w:pPr>
       <w:rPr>
         <w:rFonts w:ascii="Symbol" w:hAnsi="Symbol" w:hint="default"/>
@@ -6546,7 +7711,7 @@
       <w:lvlText w:val=""/>
       <w:lvlJc w:val="left"/>
       <w:pPr>
-        <w:ind w:left="3240" w:hanging="360"/>
+        <w:ind w:left="3600" w:hanging="360"/>
       </w:pPr>
       <w:rPr>
         <w:rFonts w:ascii="Symbol" w:hAnsi="Symbol" w:hint="default"/>
@@ -6563,19 +7728,34 @@
     <w:abstractNumId w:val="1"/>
   </w:num>
   <w:num w:numId="4">
-    <w:abstractNumId w:val="6"/>
+    <w:abstractNumId w:val="9"/>
   </w:num>
   <w:num w:numId="5">
-    <w:abstractNumId w:val="5"/>
+    <w:abstractNumId w:val="8"/>
   </w:num>
   <w:num w:numId="6">
     <w:abstractNumId w:val="0"/>
   </w:num>
   <w:num w:numId="7">
-    <w:abstractNumId w:val="4"/>
+    <w:abstractNumId w:val="7"/>
   </w:num>
   <w:num w:numId="8">
-    <w:abstractNumId w:val="7"/>
+    <w:abstractNumId w:val="12"/>
+  </w:num>
+  <w:num w:numId="9">
+    <w:abstractNumId w:val="10"/>
+  </w:num>
+  <w:num w:numId="10">
+    <w:abstractNumId w:val="11"/>
+  </w:num>
+  <w:num w:numId="11">
+    <w:abstractNumId w:val="5"/>
+  </w:num>
+  <w:num w:numId="12">
+    <w:abstractNumId w:val="6"/>
+  </w:num>
+  <w:num w:numId="13">
+    <w:abstractNumId w:val="4"/>
   </w:num>
 </w:numbering>
 </file>
@@ -7362,7 +8542,7 @@
 </file>
 
 <file path=customXml/itemProps1.xml><?xml version="1.0" encoding="utf-8"?>
-<ds:datastoreItem xmlns:ds="http://schemas.openxmlformats.org/officeDocument/2006/customXml" ds:itemID="{B5FED80F-B601-486A-B4A6-4C3DA72EEE19}">
+<ds:datastoreItem xmlns:ds="http://schemas.openxmlformats.org/officeDocument/2006/customXml" ds:itemID="{92686C8F-C835-432B-9717-00FE2868C202}">
   <ds:schemaRefs>
     <ds:schemaRef ds:uri="http://schemas.openxmlformats.org/officeDocument/2006/bibliography"/>
   </ds:schemaRefs>

</xml_diff>